<commit_message>
Some dangling stuff I forgot to commit woops
</commit_message>
<xml_diff>
--- a/other/Onderzoeksplan_2020_2021.docx
+++ b/other/Onderzoeksplan_2020_2021.docx
@@ -291,7 +291,7 @@
     <w:p>
       <w:pPr>
         <w:pStyle w:val="Normal"/>
-        <w:spacing w:lineRule="auto" w:line="280" w:before="288" w:after="120"/>
+        <w:spacing w:lineRule="auto" w:line="278" w:before="288" w:after="120"/>
         <w:ind w:right="215" w:hanging="0"/>
         <w:rPr/>
       </w:pPr>
@@ -511,7 +511,7 @@
     <w:p>
       <w:pPr>
         <w:pStyle w:val="Normal"/>
-        <w:spacing w:lineRule="auto" w:line="280" w:before="288" w:after="120"/>
+        <w:spacing w:lineRule="auto" w:line="278" w:before="288" w:after="120"/>
         <w:ind w:right="215" w:hanging="0"/>
         <w:rPr/>
       </w:pPr>
@@ -639,7 +639,7 @@
     <w:p>
       <w:pPr>
         <w:pStyle w:val="Normal"/>
-        <w:spacing w:lineRule="auto" w:line="280" w:before="288" w:after="120"/>
+        <w:spacing w:lineRule="auto" w:line="278" w:before="288" w:after="120"/>
         <w:ind w:right="215" w:hanging="0"/>
         <w:rPr/>
       </w:pPr>
@@ -885,7 +885,7 @@
     <w:p>
       <w:pPr>
         <w:pStyle w:val="Normal"/>
-        <w:spacing w:lineRule="auto" w:line="280" w:before="288" w:after="120"/>
+        <w:spacing w:lineRule="auto" w:line="278" w:before="288" w:after="120"/>
         <w:ind w:right="215" w:hanging="0"/>
         <w:rPr/>
       </w:pPr>
@@ -1001,6 +1001,22 @@
         <w:t>Wat wil je te weten komen in je praktijkgedeelte?</w:t>
         <w:br/>
       </w:r>
+      <w:r>
+        <w:rPr>
+          <w:rFonts w:eastAsia="Calibri" w:cs="Times New Roman"/>
+          <w:b/>
+          <w:bCs/>
+          <w:i/>
+          <w:color w:val="000000"/>
+          <w:kern w:val="0"/>
+          <w:sz w:val="19"/>
+          <w:szCs w:val="22"/>
+          <w:lang w:val="nl-BE" w:eastAsia="en-US" w:bidi="ar-SA"/>
+        </w:rPr>
+        <w:t>Hoe pakken we het probleem het beste aan?</w:t>
+        <w:br/>
+        <w:t>Na de uitwerking: zijn er verbeteringen te merken? Hoeveel? (metrics zoals first contentful load, lighthouse scores, ...)</w:t>
+      </w:r>
     </w:p>
     <w:p>
       <w:pPr>
@@ -1161,7 +1177,26 @@
         <w:br/>
         <w:t>Dan overgaan naar mogelijke oplossingen per deel (Bv voor automated deployments, kunnen we kijken naar Ansible, Terraform, AWS cli of het Serverless framework)</w:t>
         <w:br/>
-        <w:t>Daarna de implementatie</w:t>
+        <w:t>Daarna de implementatie →</w:t>
+      </w:r>
+      <w:r>
+        <w:rPr>
+          <w:b/>
+          <w:bCs/>
+          <w:i w:val="false"/>
+          <w:iCs w:val="false"/>
+          <w:color w:val="000000"/>
+        </w:rPr>
+        <w:t xml:space="preserve"> Uitwerking van een PoC met CI/CD. Hier vooral focussen op de features van mijn project, Stampix-specifieke features kunnen later gebeuren (tijdens de echte implementatie)</w:t>
+      </w:r>
+      <w:r>
+        <w:rPr>
+          <w:b/>
+          <w:bCs/>
+          <w:i w:val="false"/>
+          <w:iCs w:val="false"/>
+          <w:color w:val="000000"/>
+        </w:rPr>
         <w:br/>
         <w:t>Ten slotte afsluiten met metrics voor performance improvements</w:t>
       </w:r>
@@ -1200,7 +1235,7 @@
     <w:p>
       <w:pPr>
         <w:pStyle w:val="Normal"/>
-        <w:spacing w:lineRule="auto" w:line="280" w:before="288" w:after="120"/>
+        <w:spacing w:lineRule="auto" w:line="278" w:before="288" w:after="120"/>
         <w:ind w:right="215" w:hanging="0"/>
         <w:rPr/>
       </w:pPr>
@@ -1268,6 +1303,21 @@
         <w:t xml:space="preserve">Wanneer voer je je onderzoek uit? </w:t>
         <w:br/>
       </w:r>
+      <w:r>
+        <w:rPr>
+          <w:rFonts w:eastAsia="Calibri" w:cs="Times New Roman"/>
+          <w:b/>
+          <w:bCs/>
+          <w:i w:val="false"/>
+          <w:iCs w:val="false"/>
+          <w:color w:val="000000"/>
+          <w:kern w:val="0"/>
+          <w:sz w:val="19"/>
+          <w:szCs w:val="22"/>
+          <w:lang w:val="nl-BE" w:eastAsia="en-US" w:bidi="ar-SA"/>
+        </w:rPr>
+        <w:t>Vrijdagen</w:t>
+      </w:r>
     </w:p>
     <w:p>
       <w:pPr>
@@ -1298,6 +1348,21 @@
         <w:t>Wanneer neem je contact op met je interne/externe begeleider voor feedback?</w:t>
         <w:br/>
       </w:r>
+      <w:r>
+        <w:rPr>
+          <w:rFonts w:eastAsia="Calibri" w:cs="Times New Roman"/>
+          <w:b/>
+          <w:bCs/>
+          <w:i w:val="false"/>
+          <w:iCs w:val="false"/>
+          <w:color w:val="000000"/>
+          <w:kern w:val="0"/>
+          <w:sz w:val="19"/>
+          <w:szCs w:val="22"/>
+          <w:lang w:val="nl-BE" w:eastAsia="en-US" w:bidi="ar-SA"/>
+        </w:rPr>
+        <w:t>Wanneer ik met vragen zit</w:t>
+      </w:r>
     </w:p>
     <w:p>
       <w:pPr>
@@ -1386,7 +1451,7 @@
     <w:p>
       <w:pPr>
         <w:pStyle w:val="Normal"/>
-        <w:spacing w:lineRule="auto" w:line="280" w:before="288" w:after="120"/>
+        <w:spacing w:lineRule="auto" w:line="278" w:before="288" w:after="120"/>
         <w:ind w:right="215" w:hanging="0"/>
         <w:rPr/>
       </w:pPr>
@@ -1429,7 +1494,7 @@
     <w:p>
       <w:pPr>
         <w:pStyle w:val="Normal"/>
-        <w:spacing w:lineRule="auto" w:line="280" w:before="288" w:after="120"/>
+        <w:spacing w:lineRule="auto" w:line="278" w:before="288" w:after="120"/>
         <w:ind w:right="215" w:hanging="0"/>
         <w:rPr/>
       </w:pPr>
@@ -1555,7 +1620,7 @@
     <w:p>
       <w:pPr>
         <w:pStyle w:val="Normal"/>
-        <w:spacing w:lineRule="auto" w:line="280" w:before="288" w:after="120"/>
+        <w:spacing w:lineRule="auto" w:line="278" w:before="288" w:after="120"/>
         <w:ind w:right="215" w:hanging="0"/>
         <w:rPr/>
       </w:pPr>
@@ -1598,7 +1663,7 @@
     <w:p>
       <w:pPr>
         <w:pStyle w:val="Normal"/>
-        <w:spacing w:lineRule="auto" w:line="280" w:before="288" w:after="120"/>
+        <w:spacing w:lineRule="auto" w:line="278" w:before="288" w:after="120"/>
         <w:ind w:right="215" w:hanging="0"/>
         <w:rPr/>
       </w:pPr>
@@ -2428,6 +2493,7 @@
     <w:rsid w:val="008c444c"/>
     <w:pPr>
       <w:widowControl/>
+      <w:suppressAutoHyphens w:val="true"/>
       <w:bidi w:val="0"/>
       <w:spacing w:lineRule="auto" w:line="276" w:before="0" w:after="200"/>
       <w:jc w:val="left"/>
@@ -2438,7 +2504,7 @@
       <w:kern w:val="0"/>
       <w:sz w:val="19"/>
       <w:szCs w:val="22"/>
-      <w:lang w:eastAsia="en-US" w:val="nl-BE" w:bidi="ar-SA"/>
+      <w:lang w:val="nl-BE" w:eastAsia="en-US" w:bidi="ar-SA"/>
     </w:rPr>
   </w:style>
   <w:style w:type="character" w:styleId="DefaultParagraphFont" w:default="1">

</xml_diff>